<commit_message>
Revised description of executable and statement of work
</commit_message>
<xml_diff>
--- a/Description of Executable.docx
+++ b/Description of Executable.docx
@@ -6,26 +6,75 @@
       <w:pPr>
         <w:spacing w:line="276" w:lineRule="auto"/>
         <w:rPr>
+          <w:rFonts w:ascii="Times New Roman" w:hAnsi="Times New Roman" w:cs="Times New Roman"/>
           <w:sz w:val="24"/>
           <w:szCs w:val="24"/>
         </w:rPr>
       </w:pPr>
       <w:r>
         <w:rPr>
-          <w:sz w:val="24"/>
-          <w:szCs w:val="24"/>
-        </w:rPr>
-        <w:t xml:space="preserve">This unknown executable is a calculator with multiple </w:t>
-      </w:r>
-      <w:r>
-        <w:rPr>
-          <w:sz w:val="24"/>
-          <w:szCs w:val="24"/>
+          <w:rFonts w:ascii="Times New Roman" w:hAnsi="Times New Roman" w:cs="Times New Roman"/>
+          <w:sz w:val="24"/>
+          <w:szCs w:val="24"/>
+        </w:rPr>
+        <w:t>Description of Unknown Executable</w:t>
+      </w:r>
+    </w:p>
+    <w:p>
+      <w:pPr>
+        <w:spacing w:line="276" w:lineRule="auto"/>
+        <w:ind w:firstLine="720"/>
+        <w:rPr>
+          <w:rFonts w:ascii="Times New Roman" w:hAnsi="Times New Roman" w:cs="Times New Roman"/>
+          <w:sz w:val="24"/>
+          <w:szCs w:val="24"/>
+        </w:rPr>
+      </w:pPr>
+      <w:r>
+        <w:rPr>
+          <w:rFonts w:ascii="Times New Roman" w:hAnsi="Times New Roman" w:cs="Times New Roman"/>
+          <w:sz w:val="24"/>
+          <w:szCs w:val="24"/>
+        </w:rPr>
+        <w:t xml:space="preserve">This unknown executable </w:t>
+      </w:r>
+      <w:r>
+        <w:rPr>
+          <w:rFonts w:ascii="Times New Roman" w:hAnsi="Times New Roman" w:cs="Times New Roman"/>
+          <w:sz w:val="24"/>
+          <w:szCs w:val="24"/>
+        </w:rPr>
+        <w:t xml:space="preserve">appears to be </w:t>
+      </w:r>
+      <w:r>
+        <w:rPr>
+          <w:rFonts w:ascii="Times New Roman" w:hAnsi="Times New Roman" w:cs="Times New Roman"/>
+          <w:sz w:val="24"/>
+          <w:szCs w:val="24"/>
+        </w:rPr>
+        <w:t xml:space="preserve">a calculator with </w:t>
+      </w:r>
+      <w:r>
+        <w:rPr>
+          <w:rFonts w:ascii="Times New Roman" w:hAnsi="Times New Roman" w:cs="Times New Roman"/>
+          <w:sz w:val="24"/>
+          <w:szCs w:val="24"/>
+          <w:highlight w:val="yellow"/>
+        </w:rPr>
+        <w:t xml:space="preserve">multiple </w:t>
+      </w:r>
+      <w:r>
+        <w:rPr>
+          <w:rFonts w:ascii="Times New Roman" w:hAnsi="Times New Roman" w:cs="Times New Roman"/>
+          <w:sz w:val="24"/>
+          <w:szCs w:val="24"/>
+          <w:highlight w:val="yellow"/>
         </w:rPr>
         <w:t>game types</w:t>
       </w:r>
       <w:r>
         <w:rPr>
+          <w:rFonts w:ascii="Times New Roman" w:hAnsi="Times New Roman" w:cs="Times New Roman"/>
           <w:sz w:val="24"/>
           <w:szCs w:val="24"/>
         </w:rPr>
@@ -33,6 +82,7 @@
       </w:r>
       <w:r>
         <w:rPr>
+          <w:rFonts w:ascii="Times New Roman" w:hAnsi="Times New Roman" w:cs="Times New Roman"/>
           <w:sz w:val="24"/>
           <w:szCs w:val="24"/>
         </w:rPr>
@@ -40,6 +90,7 @@
       </w:r>
       <w:r>
         <w:rPr>
+          <w:rFonts w:ascii="Times New Roman" w:hAnsi="Times New Roman" w:cs="Times New Roman"/>
           <w:sz w:val="24"/>
           <w:szCs w:val="24"/>
         </w:rPr>
@@ -47,6 +98,7 @@
       </w:r>
       <w:r>
         <w:rPr>
+          <w:rFonts w:ascii="Times New Roman" w:hAnsi="Times New Roman" w:cs="Times New Roman"/>
           <w:sz w:val="24"/>
           <w:szCs w:val="24"/>
         </w:rPr>
@@ -54,6 +106,7 @@
       </w:r>
       <w:r>
         <w:rPr>
+          <w:rFonts w:ascii="Times New Roman" w:hAnsi="Times New Roman" w:cs="Times New Roman"/>
           <w:sz w:val="24"/>
           <w:szCs w:val="24"/>
         </w:rPr>
@@ -61,20 +114,79 @@
       </w:r>
       <w:r>
         <w:rPr>
-          <w:sz w:val="24"/>
-          <w:szCs w:val="24"/>
-        </w:rPr>
-        <w:t xml:space="preserve">  The code first </w:t>
-      </w:r>
-      <w:r>
-        <w:rPr>
-          <w:sz w:val="24"/>
-          <w:szCs w:val="24"/>
-        </w:rPr>
-        <w:t xml:space="preserve">starts a loop </w:t>
-      </w:r>
-      <w:r>
-        <w:rPr>
+          <w:rFonts w:ascii="Times New Roman" w:hAnsi="Times New Roman" w:cs="Times New Roman"/>
+          <w:sz w:val="24"/>
+          <w:szCs w:val="24"/>
+        </w:rPr>
+        <w:t xml:space="preserve">  </w:t>
+      </w:r>
+      <w:r>
+        <w:rPr>
+          <w:rFonts w:ascii="Times New Roman" w:hAnsi="Times New Roman" w:cs="Times New Roman"/>
+          <w:sz w:val="24"/>
+          <w:szCs w:val="24"/>
+        </w:rPr>
+        <w:t xml:space="preserve">Upon execution in a Windows 10 VM, </w:t>
+      </w:r>
+      <w:r>
+        <w:rPr>
+          <w:rFonts w:ascii="Times New Roman" w:hAnsi="Times New Roman" w:cs="Times New Roman"/>
+          <w:sz w:val="24"/>
+          <w:szCs w:val="24"/>
+        </w:rPr>
+        <w:t>t</w:t>
+      </w:r>
+      <w:r>
+        <w:rPr>
+          <w:rFonts w:ascii="Times New Roman" w:hAnsi="Times New Roman" w:cs="Times New Roman"/>
+          <w:sz w:val="24"/>
+          <w:szCs w:val="24"/>
+        </w:rPr>
+        <w:t xml:space="preserve">he </w:t>
+      </w:r>
+      <w:r>
+        <w:rPr>
+          <w:rFonts w:ascii="Times New Roman" w:hAnsi="Times New Roman" w:cs="Times New Roman"/>
+          <w:sz w:val="24"/>
+          <w:szCs w:val="24"/>
+        </w:rPr>
+        <w:t>program</w:t>
+      </w:r>
+      <w:r>
+        <w:rPr>
+          <w:rFonts w:ascii="Times New Roman" w:hAnsi="Times New Roman" w:cs="Times New Roman"/>
+          <w:sz w:val="24"/>
+          <w:szCs w:val="24"/>
+        </w:rPr>
+        <w:t xml:space="preserve"> first </w:t>
+      </w:r>
+      <w:r>
+        <w:rPr>
+          <w:rFonts w:ascii="Times New Roman" w:hAnsi="Times New Roman" w:cs="Times New Roman"/>
+          <w:sz w:val="24"/>
+          <w:szCs w:val="24"/>
+        </w:rPr>
+        <w:t xml:space="preserve">starts </w:t>
+      </w:r>
+      <w:r>
+        <w:rPr>
+          <w:rFonts w:ascii="Times New Roman" w:hAnsi="Times New Roman" w:cs="Times New Roman"/>
+          <w:sz w:val="24"/>
+          <w:szCs w:val="24"/>
+        </w:rPr>
+        <w:t>a repetitive cycle of</w:t>
+      </w:r>
+      <w:r>
+        <w:rPr>
+          <w:rFonts w:ascii="Times New Roman" w:hAnsi="Times New Roman" w:cs="Times New Roman"/>
+          <w:sz w:val="24"/>
+          <w:szCs w:val="24"/>
+        </w:rPr>
+        <w:t xml:space="preserve"> </w:t>
+      </w:r>
+      <w:r>
+        <w:rPr>
+          <w:rFonts w:ascii="Times New Roman" w:hAnsi="Times New Roman" w:cs="Times New Roman"/>
           <w:sz w:val="24"/>
           <w:szCs w:val="24"/>
         </w:rPr>
@@ -82,6 +194,7 @@
       </w:r>
       <w:r>
         <w:rPr>
+          <w:rFonts w:ascii="Times New Roman" w:hAnsi="Times New Roman" w:cs="Times New Roman"/>
           <w:sz w:val="24"/>
           <w:szCs w:val="24"/>
         </w:rPr>
@@ -89,6 +202,7 @@
       </w:r>
       <w:r>
         <w:rPr>
+          <w:rFonts w:ascii="Times New Roman" w:hAnsi="Times New Roman" w:cs="Times New Roman"/>
           <w:sz w:val="24"/>
           <w:szCs w:val="24"/>
         </w:rPr>
@@ -96,6 +210,7 @@
       </w:r>
       <w:r>
         <w:rPr>
+          <w:rFonts w:ascii="Times New Roman" w:hAnsi="Times New Roman" w:cs="Times New Roman"/>
           <w:sz w:val="24"/>
           <w:szCs w:val="24"/>
         </w:rPr>
@@ -103,6 +218,7 @@
       </w:r>
       <w:r>
         <w:rPr>
+          <w:rFonts w:ascii="Times New Roman" w:hAnsi="Times New Roman" w:cs="Times New Roman"/>
           <w:sz w:val="24"/>
           <w:szCs w:val="24"/>
         </w:rPr>
@@ -110,6 +226,7 @@
       </w:r>
       <w:r>
         <w:rPr>
+          <w:rFonts w:ascii="Times New Roman" w:hAnsi="Times New Roman" w:cs="Times New Roman"/>
           <w:sz w:val="24"/>
           <w:szCs w:val="24"/>
         </w:rPr>
@@ -117,10 +234,28 @@
       </w:r>
       <w:r>
         <w:rPr>
-          <w:sz w:val="24"/>
-          <w:szCs w:val="24"/>
-        </w:rPr>
-        <w:t xml:space="preserve">.  The calculator section contains multiple options for the user to select.  </w:t>
+          <w:rFonts w:ascii="Times New Roman" w:hAnsi="Times New Roman" w:cs="Times New Roman"/>
+          <w:sz w:val="24"/>
+          <w:szCs w:val="24"/>
+        </w:rPr>
+        <w:t xml:space="preserve">.  </w:t>
+      </w:r>
+      <w:r>
+        <w:rPr>
+          <w:rFonts w:ascii="Times New Roman" w:hAnsi="Times New Roman" w:cs="Times New Roman"/>
+          <w:sz w:val="24"/>
+          <w:szCs w:val="24"/>
+          <w:highlight w:val="yellow"/>
+        </w:rPr>
+        <w:t>The calculator section contains multiple options for the user to select.</w:t>
+      </w:r>
+      <w:r>
+        <w:rPr>
+          <w:rFonts w:ascii="Times New Roman" w:hAnsi="Times New Roman" w:cs="Times New Roman"/>
+          <w:sz w:val="24"/>
+          <w:szCs w:val="24"/>
+        </w:rPr>
+        <w:t xml:space="preserve">  </w:t>
       </w:r>
     </w:p>
     <w:sectPr>
@@ -131,6 +266,56 @@
     </w:sectPr>
   </w:body>
 </w:document>
+</file>
+
+<file path=word/endnotes.xml><?xml version="1.0" encoding="utf-8"?>
+<w:endnotes xmlns:wpc="http://schemas.microsoft.com/office/word/2010/wordprocessingCanvas" xmlns:cx="http://schemas.microsoft.com/office/drawing/2014/chartex" xmlns:cx1="http://schemas.microsoft.com/office/drawing/2015/9/8/chartex" xmlns:cx2="http://schemas.microsoft.com/office/drawing/2015/10/21/chartex" xmlns:cx3="http://schemas.microsoft.com/office/drawing/2016/5/9/chartex" xmlns:cx4="http://schemas.microsoft.com/office/drawing/2016/5/10/chartex" xmlns:cx5="http://schemas.microsoft.com/office/drawing/2016/5/11/chartex" xmlns:cx6="http://schemas.microsoft.com/office/drawing/2016/5/12/chartex" xmlns:cx7="http://schemas.microsoft.com/office/drawing/2016/5/13/chartex" xmlns:cx8="http://schemas.microsoft.com/office/drawing/2016/5/14/chartex" xmlns:mc="http://schemas.openxmlformats.org/markup-compatibility/2006" xmlns:aink="http://schemas.microsoft.com/office/drawing/2016/ink" xmlns:am3d="http://schemas.microsoft.com/office/drawing/2017/model3d" xmlns:o="urn:schemas-microsoft-com:office:office" xmlns:r="http://schemas.openxmlformats.org/officeDocument/2006/relationships" xmlns:m="http://schemas.openxmlformats.org/officeDocument/2006/math" xmlns:v="urn:schemas-microsoft-com:vml" xmlns:wp14="http://schemas.microsoft.com/office/word/2010/wordprocessingDrawing" xmlns:wp="http://schemas.openxmlformats.org/drawingml/2006/wordprocessingDrawing" xmlns:w10="urn:schemas-microsoft-com:office:word" xmlns:w="http://schemas.openxmlformats.org/wordprocessingml/2006/main" xmlns:w14="http://schemas.microsoft.com/office/word/2010/wordml" xmlns:w15="http://schemas.microsoft.com/office/word/2012/wordml" xmlns:w16cex="http://schemas.microsoft.com/office/word/2018/wordml/cex" xmlns:w16cid="http://schemas.microsoft.com/office/word/2016/wordml/cid" xmlns:w16="http://schemas.microsoft.com/office/word/2018/wordml" xmlns:w16se="http://schemas.microsoft.com/office/word/2015/wordml/symex" xmlns:wpg="http://schemas.microsoft.com/office/word/2010/wordprocessingGroup" xmlns:wpi="http://schemas.microsoft.com/office/word/2010/wordprocessingInk" xmlns:wne="http://schemas.microsoft.com/office/word/2006/wordml" xmlns:wps="http://schemas.microsoft.com/office/word/2010/wordprocessingShape" mc:Ignorable="w14 w15 w16se w16cid w16 w16cex wp14">
+  <w:endnote w:type="separator" w:id="-1">
+    <w:p>
+      <w:pPr>
+        <w:spacing w:after="0" w:line="240" w:lineRule="auto"/>
+      </w:pPr>
+      <w:r>
+        <w:separator/>
+      </w:r>
+    </w:p>
+  </w:endnote>
+  <w:endnote w:type="continuationSeparator" w:id="0">
+    <w:p>
+      <w:pPr>
+        <w:spacing w:after="0" w:line="240" w:lineRule="auto"/>
+      </w:pPr>
+      <w:r>
+        <w:continuationSeparator/>
+      </w:r>
+    </w:p>
+  </w:endnote>
+</w:endnotes>
+</file>
+
+<file path=word/footnotes.xml><?xml version="1.0" encoding="utf-8"?>
+<w:footnotes xmlns:wpc="http://schemas.microsoft.com/office/word/2010/wordprocessingCanvas" xmlns:cx="http://schemas.microsoft.com/office/drawing/2014/chartex" xmlns:cx1="http://schemas.microsoft.com/office/drawing/2015/9/8/chartex" xmlns:cx2="http://schemas.microsoft.com/office/drawing/2015/10/21/chartex" xmlns:cx3="http://schemas.microsoft.com/office/drawing/2016/5/9/chartex" xmlns:cx4="http://schemas.microsoft.com/office/drawing/2016/5/10/chartex" xmlns:cx5="http://schemas.microsoft.com/office/drawing/2016/5/11/chartex" xmlns:cx6="http://schemas.microsoft.com/office/drawing/2016/5/12/chartex" xmlns:cx7="http://schemas.microsoft.com/office/drawing/2016/5/13/chartex" xmlns:cx8="http://schemas.microsoft.com/office/drawing/2016/5/14/chartex" xmlns:mc="http://schemas.openxmlformats.org/markup-compatibility/2006" xmlns:aink="http://schemas.microsoft.com/office/drawing/2016/ink" xmlns:am3d="http://schemas.microsoft.com/office/drawing/2017/model3d" xmlns:o="urn:schemas-microsoft-com:office:office" xmlns:r="http://schemas.openxmlformats.org/officeDocument/2006/relationships" xmlns:m="http://schemas.openxmlformats.org/officeDocument/2006/math" xmlns:v="urn:schemas-microsoft-com:vml" xmlns:wp14="http://schemas.microsoft.com/office/word/2010/wordprocessingDrawing" xmlns:wp="http://schemas.openxmlformats.org/drawingml/2006/wordprocessingDrawing" xmlns:w10="urn:schemas-microsoft-com:office:word" xmlns:w="http://schemas.openxmlformats.org/wordprocessingml/2006/main" xmlns:w14="http://schemas.microsoft.com/office/word/2010/wordml" xmlns:w15="http://schemas.microsoft.com/office/word/2012/wordml" xmlns:w16cex="http://schemas.microsoft.com/office/word/2018/wordml/cex" xmlns:w16cid="http://schemas.microsoft.com/office/word/2016/wordml/cid" xmlns:w16="http://schemas.microsoft.com/office/word/2018/wordml" xmlns:w16se="http://schemas.microsoft.com/office/word/2015/wordml/symex" xmlns:wpg="http://schemas.microsoft.com/office/word/2010/wordprocessingGroup" xmlns:wpi="http://schemas.microsoft.com/office/word/2010/wordprocessingInk" xmlns:wne="http://schemas.microsoft.com/office/word/2006/wordml" xmlns:wps="http://schemas.microsoft.com/office/word/2010/wordprocessingShape" mc:Ignorable="w14 w15 w16se w16cid w16 w16cex wp14">
+  <w:footnote w:type="separator" w:id="-1">
+    <w:p>
+      <w:pPr>
+        <w:spacing w:after="0" w:line="240" w:lineRule="auto"/>
+      </w:pPr>
+      <w:r>
+        <w:separator/>
+      </w:r>
+    </w:p>
+  </w:footnote>
+  <w:footnote w:type="continuationSeparator" w:id="0">
+    <w:p>
+      <w:pPr>
+        <w:spacing w:after="0" w:line="240" w:lineRule="auto"/>
+      </w:pPr>
+      <w:r>
+        <w:continuationSeparator/>
+      </w:r>
+    </w:p>
+  </w:footnote>
+</w:footnotes>
 </file>
 
 <file path=word/styles.xml><?xml version="1.0" encoding="utf-8"?>
@@ -256,6 +441,7 @@
     <w:lsdException w:name="HTML Sample" w:semiHidden="1" w:unhideWhenUsed="1"/>
     <w:lsdException w:name="HTML Typewriter" w:semiHidden="1" w:unhideWhenUsed="1"/>
     <w:lsdException w:name="HTML Variable" w:semiHidden="1" w:unhideWhenUsed="1"/>
+    <w:lsdException w:name="Normal Table" w:semiHidden="1" w:unhideWhenUsed="1"/>
     <w:lsdException w:name="annotation subject" w:semiHidden="1" w:unhideWhenUsed="1"/>
     <w:lsdException w:name="No List" w:semiHidden="1" w:unhideWhenUsed="1"/>
     <w:lsdException w:name="Outline List 1" w:semiHidden="1" w:unhideWhenUsed="1"/>
@@ -302,8 +488,10 @@
     <w:lsdException w:name="Table Subtle 2" w:semiHidden="1" w:unhideWhenUsed="1"/>
     <w:lsdException w:name="Table Web 1" w:semiHidden="1" w:unhideWhenUsed="1"/>
     <w:lsdException w:name="Table Web 2" w:semiHidden="1" w:unhideWhenUsed="1"/>
+    <w:lsdException w:name="Table Web 3" w:semiHidden="1" w:unhideWhenUsed="1"/>
     <w:lsdException w:name="Balloon Text" w:semiHidden="1" w:unhideWhenUsed="1"/>
     <w:lsdException w:name="Table Grid" w:uiPriority="39"/>
+    <w:lsdException w:name="Table Theme" w:semiHidden="1" w:unhideWhenUsed="1"/>
     <w:lsdException w:name="Placeholder Text" w:semiHidden="1"/>
     <w:lsdException w:name="No Spacing" w:uiPriority="1" w:qFormat="1"/>
     <w:lsdException w:name="Light Shading" w:uiPriority="60"/>
@@ -555,6 +743,50 @@
     <w:uiPriority w:val="99"/>
     <w:semiHidden/>
     <w:unhideWhenUsed/>
+  </w:style>
+  <w:style w:type="paragraph" w:styleId="Header">
+    <w:name w:val="header"/>
+    <w:basedOn w:val="Normal"/>
+    <w:link w:val="HeaderChar"/>
+    <w:uiPriority w:val="99"/>
+    <w:unhideWhenUsed/>
+    <w:rsid w:val="000E170C"/>
+    <w:pPr>
+      <w:tabs>
+        <w:tab w:val="center" w:pos="4680"/>
+        <w:tab w:val="right" w:pos="9360"/>
+      </w:tabs>
+      <w:spacing w:after="0" w:line="240" w:lineRule="auto"/>
+    </w:pPr>
+  </w:style>
+  <w:style w:type="character" w:customStyle="1" w:styleId="HeaderChar">
+    <w:name w:val="Header Char"/>
+    <w:basedOn w:val="DefaultParagraphFont"/>
+    <w:link w:val="Header"/>
+    <w:uiPriority w:val="99"/>
+    <w:rsid w:val="000E170C"/>
+  </w:style>
+  <w:style w:type="paragraph" w:styleId="Footer">
+    <w:name w:val="footer"/>
+    <w:basedOn w:val="Normal"/>
+    <w:link w:val="FooterChar"/>
+    <w:uiPriority w:val="99"/>
+    <w:unhideWhenUsed/>
+    <w:rsid w:val="000E170C"/>
+    <w:pPr>
+      <w:tabs>
+        <w:tab w:val="center" w:pos="4680"/>
+        <w:tab w:val="right" w:pos="9360"/>
+      </w:tabs>
+      <w:spacing w:after="0" w:line="240" w:lineRule="auto"/>
+    </w:pPr>
+  </w:style>
+  <w:style w:type="character" w:customStyle="1" w:styleId="FooterChar">
+    <w:name w:val="Footer Char"/>
+    <w:basedOn w:val="DefaultParagraphFont"/>
+    <w:link w:val="Footer"/>
+    <w:uiPriority w:val="99"/>
+    <w:rsid w:val="000E170C"/>
   </w:style>
 </w:styles>
 </file>

</xml_diff>

<commit_message>
Updated Description of Executable for 10-26-2020
</commit_message>
<xml_diff>
--- a/Description of Executable.docx
+++ b/Description of Executable.docx
@@ -214,7 +214,87 @@
           <w:sz w:val="24"/>
           <w:szCs w:val="24"/>
         </w:rPr>
-        <w:t>19 times.  The malicious code will then open the programs Outlook, Paint, Photos, Notepad on the user</w:t>
+        <w:t>19 times</w:t>
+      </w:r>
+      <w:r>
+        <w:rPr>
+          <w:rFonts w:ascii="Times New Roman" w:hAnsi="Times New Roman" w:cs="Times New Roman"/>
+          <w:sz w:val="24"/>
+          <w:szCs w:val="24"/>
+        </w:rPr>
+        <w:t xml:space="preserve"> on both Microsoft Edge and Google Chrome</w:t>
+      </w:r>
+      <w:r>
+        <w:rPr>
+          <w:rFonts w:ascii="Times New Roman" w:hAnsi="Times New Roman" w:cs="Times New Roman"/>
+          <w:sz w:val="24"/>
+          <w:szCs w:val="24"/>
+        </w:rPr>
+        <w:t xml:space="preserve">. </w:t>
+      </w:r>
+      <w:r>
+        <w:rPr>
+          <w:rFonts w:ascii="Times New Roman" w:hAnsi="Times New Roman" w:cs="Times New Roman"/>
+          <w:sz w:val="24"/>
+          <w:szCs w:val="24"/>
+        </w:rPr>
+        <w:t>The program then shows the menu options, prompting the user for input(example: “1.”, “2.” Etc.)</w:t>
+      </w:r>
+      <w:r>
+        <w:rPr>
+          <w:rFonts w:ascii="Times New Roman" w:hAnsi="Times New Roman" w:cs="Times New Roman"/>
+          <w:sz w:val="24"/>
+          <w:szCs w:val="24"/>
+        </w:rPr>
+        <w:t xml:space="preserve"> </w:t>
+      </w:r>
+      <w:r>
+        <w:rPr>
+          <w:rFonts w:ascii="Times New Roman" w:hAnsi="Times New Roman" w:cs="Times New Roman"/>
+          <w:sz w:val="24"/>
+          <w:szCs w:val="24"/>
+        </w:rPr>
+        <w:t>Upon entering the valid instructions t</w:t>
+      </w:r>
+      <w:r>
+        <w:rPr>
+          <w:rFonts w:ascii="Times New Roman" w:hAnsi="Times New Roman" w:cs="Times New Roman"/>
+          <w:sz w:val="24"/>
+          <w:szCs w:val="24"/>
+        </w:rPr>
+        <w:t xml:space="preserve">he </w:t>
+      </w:r>
+      <w:r>
+        <w:rPr>
+          <w:rFonts w:ascii="Times New Roman" w:hAnsi="Times New Roman" w:cs="Times New Roman"/>
+          <w:sz w:val="24"/>
+          <w:szCs w:val="24"/>
+        </w:rPr>
+        <w:t>program</w:t>
+      </w:r>
+      <w:r>
+        <w:rPr>
+          <w:rFonts w:ascii="Times New Roman" w:hAnsi="Times New Roman" w:cs="Times New Roman"/>
+          <w:sz w:val="24"/>
+          <w:szCs w:val="24"/>
+        </w:rPr>
+        <w:t xml:space="preserve"> will then open the programs Outlook, Paint, Photos, Notepad</w:t>
+      </w:r>
+      <w:r>
+        <w:rPr>
+          <w:rFonts w:ascii="Times New Roman" w:hAnsi="Times New Roman" w:cs="Times New Roman"/>
+          <w:sz w:val="24"/>
+          <w:szCs w:val="24"/>
+        </w:rPr>
+        <w:t>, along with html page of corndogs floating on Microsoft Edge and Google Chrome</w:t>
+      </w:r>
+      <w:r>
+        <w:rPr>
+          <w:rFonts w:ascii="Times New Roman" w:hAnsi="Times New Roman" w:cs="Times New Roman"/>
+          <w:sz w:val="24"/>
+          <w:szCs w:val="24"/>
+        </w:rPr>
+        <w:t xml:space="preserve"> on the user</w:t>
       </w:r>
       <w:r>
         <w:rPr>
@@ -231,6 +311,48 @@
           <w:szCs w:val="24"/>
         </w:rPr>
         <w:t>s computer</w:t>
+      </w:r>
+      <w:r>
+        <w:rPr>
+          <w:rFonts w:ascii="Times New Roman" w:hAnsi="Times New Roman" w:cs="Times New Roman"/>
+          <w:sz w:val="24"/>
+          <w:szCs w:val="24"/>
+        </w:rPr>
+        <w:t xml:space="preserve"> </w:t>
+      </w:r>
+      <w:r>
+        <w:rPr>
+          <w:rFonts w:ascii="Times New Roman" w:hAnsi="Times New Roman" w:cs="Times New Roman"/>
+          <w:sz w:val="24"/>
+          <w:szCs w:val="24"/>
+          <w:highlight w:val="yellow"/>
+        </w:rPr>
+        <w:t>x</w:t>
+      </w:r>
+      <w:r>
+        <w:rPr>
+          <w:rFonts w:ascii="Times New Roman" w:hAnsi="Times New Roman" w:cs="Times New Roman"/>
+          <w:sz w:val="24"/>
+          <w:szCs w:val="24"/>
+        </w:rPr>
+        <w:t>(</w:t>
+      </w:r>
+      <w:r>
+        <w:rPr>
+          <w:rFonts w:ascii="Times New Roman" w:hAnsi="Times New Roman" w:cs="Times New Roman"/>
+          <w:color w:val="FF0000"/>
+          <w:sz w:val="24"/>
+          <w:szCs w:val="24"/>
+        </w:rPr>
+        <w:t>need to find out how many times</w:t>
+      </w:r>
+      <w:r>
+        <w:rPr>
+          <w:rFonts w:ascii="Times New Roman" w:hAnsi="Times New Roman" w:cs="Times New Roman"/>
+          <w:sz w:val="24"/>
+          <w:szCs w:val="24"/>
+        </w:rPr>
+        <w:t>) times</w:t>
       </w:r>
       <w:r>
         <w:rPr>

</xml_diff>

<commit_message>
Updated Description of Executable
</commit_message>
<xml_diff>
--- a/Description of Executable.docx
+++ b/Description of Executable.docx
@@ -59,26 +59,16 @@
           <w:rFonts w:ascii="Times New Roman" w:hAnsi="Times New Roman" w:cs="Times New Roman"/>
           <w:sz w:val="24"/>
           <w:szCs w:val="24"/>
-          <w:highlight w:val="yellow"/>
-        </w:rPr>
-        <w:t xml:space="preserve">multiple </w:t>
-      </w:r>
-      <w:r>
-        <w:rPr>
-          <w:rFonts w:ascii="Times New Roman" w:hAnsi="Times New Roman" w:cs="Times New Roman"/>
-          <w:sz w:val="24"/>
-          <w:szCs w:val="24"/>
-          <w:highlight w:val="yellow"/>
-        </w:rPr>
-        <w:t>game types</w:t>
-      </w:r>
-      <w:r>
-        <w:rPr>
-          <w:rFonts w:ascii="Times New Roman" w:hAnsi="Times New Roman" w:cs="Times New Roman"/>
-          <w:sz w:val="24"/>
-          <w:szCs w:val="24"/>
-        </w:rPr>
-        <w:t xml:space="preserve"> that </w:t>
+        </w:rPr>
+        <w:t xml:space="preserve">multiple options to select from </w:t>
+      </w:r>
+      <w:r>
+        <w:rPr>
+          <w:rFonts w:ascii="Times New Roman" w:hAnsi="Times New Roman" w:cs="Times New Roman"/>
+          <w:sz w:val="24"/>
+          <w:szCs w:val="24"/>
+        </w:rPr>
+        <w:t xml:space="preserve">that </w:t>
       </w:r>
       <w:r>
         <w:rPr>
@@ -254,6 +244,70 @@
           <w:sz w:val="24"/>
           <w:szCs w:val="24"/>
         </w:rPr>
+        <w:t xml:space="preserve">The calculator section contains </w:t>
+      </w:r>
+      <w:r>
+        <w:rPr>
+          <w:rFonts w:ascii="Times New Roman" w:hAnsi="Times New Roman" w:cs="Times New Roman"/>
+          <w:sz w:val="24"/>
+          <w:szCs w:val="24"/>
+        </w:rPr>
+        <w:t>10</w:t>
+      </w:r>
+      <w:r>
+        <w:rPr>
+          <w:rFonts w:ascii="Times New Roman" w:hAnsi="Times New Roman" w:cs="Times New Roman"/>
+          <w:sz w:val="24"/>
+          <w:szCs w:val="24"/>
+        </w:rPr>
+        <w:t xml:space="preserve"> </w:t>
+      </w:r>
+      <w:r>
+        <w:rPr>
+          <w:rFonts w:ascii="Times New Roman" w:hAnsi="Times New Roman" w:cs="Times New Roman"/>
+          <w:sz w:val="24"/>
+          <w:szCs w:val="24"/>
+        </w:rPr>
+        <w:t xml:space="preserve">mathematical functions </w:t>
+      </w:r>
+      <w:r>
+        <w:rPr>
+          <w:rFonts w:ascii="Times New Roman" w:hAnsi="Times New Roman" w:cs="Times New Roman"/>
+          <w:sz w:val="24"/>
+          <w:szCs w:val="24"/>
+        </w:rPr>
+        <w:t xml:space="preserve">options </w:t>
+      </w:r>
+      <w:r>
+        <w:rPr>
+          <w:rFonts w:ascii="Times New Roman" w:hAnsi="Times New Roman" w:cs="Times New Roman"/>
+          <w:sz w:val="24"/>
+          <w:szCs w:val="24"/>
+        </w:rPr>
+        <w:t xml:space="preserve">and one guessing game mode </w:t>
+      </w:r>
+      <w:r>
+        <w:rPr>
+          <w:rFonts w:ascii="Times New Roman" w:hAnsi="Times New Roman" w:cs="Times New Roman"/>
+          <w:sz w:val="24"/>
+          <w:szCs w:val="24"/>
+        </w:rPr>
+        <w:t>for the user to select.</w:t>
+      </w:r>
+      <w:r>
+        <w:rPr>
+          <w:rFonts w:ascii="Times New Roman" w:hAnsi="Times New Roman" w:cs="Times New Roman"/>
+          <w:sz w:val="24"/>
+          <w:szCs w:val="24"/>
+        </w:rPr>
+        <w:t xml:space="preserve"> </w:t>
+      </w:r>
+      <w:r>
+        <w:rPr>
+          <w:rFonts w:ascii="Times New Roman" w:hAnsi="Times New Roman" w:cs="Times New Roman"/>
+          <w:sz w:val="24"/>
+          <w:szCs w:val="24"/>
+        </w:rPr>
         <w:t>Upon entering the valid instructions t</w:t>
       </w:r>
       <w:r>
@@ -325,34 +379,8 @@
           <w:rFonts w:ascii="Times New Roman" w:hAnsi="Times New Roman" w:cs="Times New Roman"/>
           <w:sz w:val="24"/>
           <w:szCs w:val="24"/>
-          <w:highlight w:val="yellow"/>
-        </w:rPr>
-        <w:t>x</w:t>
-      </w:r>
-      <w:r>
-        <w:rPr>
-          <w:rFonts w:ascii="Times New Roman" w:hAnsi="Times New Roman" w:cs="Times New Roman"/>
-          <w:sz w:val="24"/>
-          <w:szCs w:val="24"/>
-        </w:rPr>
-        <w:t>(</w:t>
-      </w:r>
-      <w:r>
-        <w:rPr>
-          <w:rFonts w:ascii="Times New Roman" w:hAnsi="Times New Roman" w:cs="Times New Roman"/>
-          <w:color w:val="FF0000"/>
-          <w:sz w:val="24"/>
-          <w:szCs w:val="24"/>
-        </w:rPr>
-        <w:t>need to find out how many times</w:t>
-      </w:r>
-      <w:r>
-        <w:rPr>
-          <w:rFonts w:ascii="Times New Roman" w:hAnsi="Times New Roman" w:cs="Times New Roman"/>
-          <w:sz w:val="24"/>
-          <w:szCs w:val="24"/>
-        </w:rPr>
-        <w:t>) times</w:t>
+        </w:rPr>
+        <w:t>that loops</w:t>
       </w:r>
       <w:r>
         <w:rPr>
@@ -361,23 +389,6 @@
           <w:szCs w:val="24"/>
         </w:rPr>
         <w:t xml:space="preserve">.  </w:t>
-      </w:r>
-      <w:r>
-        <w:rPr>
-          <w:rFonts w:ascii="Times New Roman" w:hAnsi="Times New Roman" w:cs="Times New Roman"/>
-          <w:sz w:val="24"/>
-          <w:szCs w:val="24"/>
-          <w:highlight w:val="yellow"/>
-        </w:rPr>
-        <w:t>The calculator section contains multiple options for the user to select.</w:t>
-      </w:r>
-      <w:r>
-        <w:rPr>
-          <w:rFonts w:ascii="Times New Roman" w:hAnsi="Times New Roman" w:cs="Times New Roman"/>
-          <w:sz w:val="24"/>
-          <w:szCs w:val="24"/>
-        </w:rPr>
-        <w:t xml:space="preserve">  </w:t>
       </w:r>
     </w:p>
     <w:sectPr>

</xml_diff>

<commit_message>
Updated Description with more Info - 11/12/20
</commit_message>
<xml_diff>
--- a/Description of Executable.docx
+++ b/Description of Executable.docx
@@ -244,7 +244,7 @@
           <w:sz w:val="24"/>
           <w:szCs w:val="24"/>
         </w:rPr>
-        <w:t>(example: “1.”, “2.” Etc.)</w:t>
+        <w:t>(example: “1”, “2” Etc.)</w:t>
       </w:r>
       <w:r>
         <w:rPr>
@@ -324,7 +324,23 @@
           <w:sz w:val="24"/>
           <w:szCs w:val="24"/>
         </w:rPr>
-        <w:t>Upon entering the valid instructions t</w:t>
+        <w:t xml:space="preserve">Upon entering the valid </w:t>
+      </w:r>
+      <w:r>
+        <w:rPr>
+          <w:rFonts w:ascii="Times New Roman" w:hAnsi="Times New Roman" w:cs="Times New Roman"/>
+          <w:sz w:val="24"/>
+          <w:szCs w:val="24"/>
+        </w:rPr>
+        <w:t>instructions,</w:t>
+      </w:r>
+      <w:r>
+        <w:rPr>
+          <w:rFonts w:ascii="Times New Roman" w:hAnsi="Times New Roman" w:cs="Times New Roman"/>
+          <w:sz w:val="24"/>
+          <w:szCs w:val="24"/>
+        </w:rPr>
+        <w:t xml:space="preserve"> t</w:t>
       </w:r>
       <w:r>
         <w:rPr>
@@ -676,7 +692,15 @@
           <w:sz w:val="24"/>
           <w:szCs w:val="24"/>
         </w:rPr>
-        <w:t>loops for a 1000 times</w:t>
+        <w:t xml:space="preserve">loops for </w:t>
+      </w:r>
+      <w:r>
+        <w:rPr>
+          <w:rFonts w:ascii="Times New Roman" w:hAnsi="Times New Roman" w:cs="Times New Roman"/>
+          <w:sz w:val="24"/>
+          <w:szCs w:val="24"/>
+        </w:rPr>
+        <w:t>1000 times</w:t>
       </w:r>
       <w:r>
         <w:rPr>
@@ -685,6 +709,164 @@
           <w:szCs w:val="24"/>
         </w:rPr>
         <w:t xml:space="preserve">. </w:t>
+      </w:r>
+    </w:p>
+    <w:p>
+      <w:pPr>
+        <w:spacing w:line="276" w:lineRule="auto"/>
+        <w:ind w:firstLine="720"/>
+        <w:rPr>
+          <w:rFonts w:ascii="Times New Roman" w:hAnsi="Times New Roman" w:cs="Times New Roman"/>
+          <w:sz w:val="24"/>
+          <w:szCs w:val="24"/>
+        </w:rPr>
+      </w:pPr>
+      <w:r>
+        <w:rPr>
+          <w:rFonts w:ascii="Times New Roman" w:hAnsi="Times New Roman" w:cs="Times New Roman"/>
+          <w:sz w:val="24"/>
+          <w:szCs w:val="24"/>
+        </w:rPr>
+        <w:t xml:space="preserve">Upon circumventing the </w:t>
+      </w:r>
+      <w:proofErr w:type="gramStart"/>
+      <w:r>
+        <w:rPr>
+          <w:rFonts w:ascii="Times New Roman" w:hAnsi="Times New Roman" w:cs="Times New Roman"/>
+          <w:sz w:val="24"/>
+          <w:szCs w:val="24"/>
+        </w:rPr>
+        <w:t>above mentioned</w:t>
+      </w:r>
+      <w:proofErr w:type="gramEnd"/>
+      <w:r>
+        <w:rPr>
+          <w:rFonts w:ascii="Times New Roman" w:hAnsi="Times New Roman" w:cs="Times New Roman"/>
+          <w:sz w:val="24"/>
+          <w:szCs w:val="24"/>
+        </w:rPr>
+        <w:t xml:space="preserve"> loop structure, options 1 through 4 prompt the user to enter two numbers and calculate the result based on the selected mathematical operation.  Option 5 prompts the user to enter a base and exponent and outputs the correct calculation</w:t>
+      </w:r>
+      <w:r>
+        <w:rPr>
+          <w:rFonts w:ascii="Times New Roman" w:hAnsi="Times New Roman" w:cs="Times New Roman"/>
+          <w:sz w:val="24"/>
+          <w:szCs w:val="24"/>
+        </w:rPr>
+        <w:t xml:space="preserve">. Option 6 takes the user input and calculates the natural log of that number.  </w:t>
+      </w:r>
+      <w:r>
+        <w:rPr>
+          <w:rFonts w:ascii="Times New Roman" w:hAnsi="Times New Roman" w:cs="Times New Roman"/>
+          <w:sz w:val="24"/>
+          <w:szCs w:val="24"/>
+        </w:rPr>
+        <w:t xml:space="preserve">Originally, when the user enters “7”, the program prints “Hello” followed by the user’s student id.  The program then prints “It’s too bad that you decided to run this program…” and “There’s still time to turn back”. Multiple command lines are then opened on the user’s machine.  </w:t>
+      </w:r>
+      <w:r>
+        <w:rPr>
+          <w:rFonts w:ascii="Times New Roman" w:hAnsi="Times New Roman" w:cs="Times New Roman"/>
+          <w:sz w:val="24"/>
+          <w:szCs w:val="24"/>
+        </w:rPr>
+        <w:t>After circumventing the malicious code o</w:t>
+      </w:r>
+      <w:r>
+        <w:rPr>
+          <w:rFonts w:ascii="Times New Roman" w:hAnsi="Times New Roman" w:cs="Times New Roman"/>
+          <w:sz w:val="24"/>
+          <w:szCs w:val="24"/>
+        </w:rPr>
+        <w:t xml:space="preserve">ption 7 prompts the user to enter the principle dollar amount, the yearly interest rate, and the number to years.  The program then </w:t>
+      </w:r>
+      <w:r>
+        <w:rPr>
+          <w:rFonts w:ascii="Times New Roman" w:hAnsi="Times New Roman" w:cs="Times New Roman"/>
+          <w:sz w:val="24"/>
+          <w:szCs w:val="24"/>
+        </w:rPr>
+        <w:t>computes</w:t>
+      </w:r>
+      <w:r>
+        <w:rPr>
+          <w:rFonts w:ascii="Times New Roman" w:hAnsi="Times New Roman" w:cs="Times New Roman"/>
+          <w:sz w:val="24"/>
+          <w:szCs w:val="24"/>
+        </w:rPr>
+        <w:t xml:space="preserve"> the compound interest rate and outputs the result.</w:t>
+      </w:r>
+      <w:r>
+        <w:rPr>
+          <w:rFonts w:ascii="Times New Roman" w:hAnsi="Times New Roman" w:cs="Times New Roman"/>
+          <w:sz w:val="24"/>
+          <w:szCs w:val="24"/>
+        </w:rPr>
+        <w:t xml:space="preserve">  Option 8 </w:t>
+      </w:r>
+      <w:r>
+        <w:rPr>
+          <w:rFonts w:ascii="Times New Roman" w:hAnsi="Times New Roman" w:cs="Times New Roman"/>
+          <w:sz w:val="24"/>
+          <w:szCs w:val="24"/>
+        </w:rPr>
+        <w:t xml:space="preserve">prompt the user to enter a number and calculates the factorial of the input.  If the user enters a negative number, an error message is displayed saying that the input must be non-negative.  </w:t>
+      </w:r>
+      <w:r>
+        <w:rPr>
+          <w:rFonts w:ascii="Times New Roman" w:hAnsi="Times New Roman" w:cs="Times New Roman"/>
+          <w:sz w:val="24"/>
+          <w:szCs w:val="24"/>
+        </w:rPr>
+        <w:t>Options 9 and 10 calculates the combination and permutation respectively of the user inputted n and m values.</w:t>
+      </w:r>
+      <w:r>
+        <w:rPr>
+          <w:rFonts w:ascii="Times New Roman" w:hAnsi="Times New Roman" w:cs="Times New Roman"/>
+          <w:sz w:val="24"/>
+          <w:szCs w:val="24"/>
+        </w:rPr>
+        <w:t xml:space="preserve">  If </w:t>
+      </w:r>
+      <w:r>
+        <w:rPr>
+          <w:rFonts w:ascii="Times New Roman" w:hAnsi="Times New Roman" w:cs="Times New Roman"/>
+          <w:sz w:val="24"/>
+          <w:szCs w:val="24"/>
+        </w:rPr>
+        <w:t>m is larger than n, then an error message is output stating that n must be larger than m.  Option 11 starts a guessing game.  First the program calculates a random value between 1-100.  The user is then prompted for a guess.  The program displays if the input is too low, too high, or the correct number.  After three incorrect guesses, the program outputs if the random value is divisible by 3 or not.  After the 7</w:t>
+      </w:r>
+      <w:r>
+        <w:rPr>
+          <w:rFonts w:ascii="Times New Roman" w:hAnsi="Times New Roman" w:cs="Times New Roman"/>
+          <w:sz w:val="24"/>
+          <w:szCs w:val="24"/>
+          <w:vertAlign w:val="superscript"/>
+        </w:rPr>
+        <w:t>th</w:t>
+      </w:r>
+      <w:r>
+        <w:rPr>
+          <w:rFonts w:ascii="Times New Roman" w:hAnsi="Times New Roman" w:cs="Times New Roman"/>
+          <w:sz w:val="24"/>
+          <w:szCs w:val="24"/>
+        </w:rPr>
+        <w:t xml:space="preserve"> incorrect guess, the program outputs whether the value is divisible by 2.  Once the user enters the correct value, the program prints “</w:t>
+      </w:r>
+      <w:r>
+        <w:rPr>
+          <w:rFonts w:ascii="Times New Roman" w:hAnsi="Times New Roman" w:cs="Times New Roman"/>
+          <w:sz w:val="24"/>
+          <w:szCs w:val="24"/>
+        </w:rPr>
+        <w:t>Wow! You got it!</w:t>
+      </w:r>
+      <w:r>
+        <w:rPr>
+          <w:rFonts w:ascii="Times New Roman" w:hAnsi="Times New Roman" w:cs="Times New Roman"/>
+          <w:sz w:val="24"/>
+          <w:szCs w:val="24"/>
+        </w:rPr>
+        <w:t>” followed by the correct number.  The number of tries it took to find the correct answer is then output.</w:t>
       </w:r>
     </w:p>
     <w:sectPr>

</xml_diff>